<commit_message>
more organized and planned
</commit_message>
<xml_diff>
--- a/ReinforcementLearning/Risk/Risk Agent Discription.docx
+++ b/ReinforcementLearning/Risk/Risk Agent Discription.docx
@@ -96,47 +96,11 @@
     </w:p>
     <w:p/>
     <w:p>
-      <w:r>
-        <w:t>Structure:</w:t>
-      </w:r>
-    </w:p>
-    <w:p>
-      <w:proofErr w:type="gramStart"/>
-      <w:r>
-        <w:t>Actually</w:t>
-      </w:r>
-      <w:proofErr w:type="gramEnd"/>
-      <w:r>
-        <w:t xml:space="preserve"> playing the game</w:t>
-      </w:r>
-      <w:r>
-        <w:t xml:space="preserve"> and settings config</w:t>
-      </w:r>
-      <w:r>
-        <w:t>: world_domination.py</w:t>
-      </w:r>
-    </w:p>
-    <w:p>
-      <w:r>
-        <w:t>Game Environment: risk_enironment.py</w:t>
-      </w:r>
-    </w:p>
-    <w:p>
-      <w:r>
-        <w:t xml:space="preserve">Players: </w:t>
-      </w:r>
-      <w:r>
-        <w:t xml:space="preserve">base class </w:t>
-      </w:r>
-      <w:r>
-        <w:t>agent.py and subclasses human.py</w:t>
-      </w:r>
-      <w:bookmarkStart w:id="0" w:name="_GoBack"/>
-      <w:bookmarkEnd w:id="0"/>
-    </w:p>
-    <w:p/>
-    <w:p/>
-    <w:p>
+      <w:pPr>
+        <w:rPr>
+          <w:rStyle w:val="Hyperlink"/>
+        </w:rPr>
+      </w:pPr>
       <w:r>
         <w:t xml:space="preserve">Hasbro. </w:t>
       </w:r>
@@ -149,7 +113,7 @@
       <w:r>
         <w:t xml:space="preserve">. Web </w:t>
       </w:r>
-      <w:hyperlink r:id="rId4" w:history="1">
+      <w:hyperlink r:id="rId5" w:history="1">
         <w:r>
           <w:rPr>
             <w:rStyle w:val="Hyperlink"/>
@@ -157,6 +121,373 @@
           <w:t>https://www.hasbro.com/common/instruct/risk.pdf</w:t>
         </w:r>
       </w:hyperlink>
+    </w:p>
+    <w:p/>
+    <w:p>
+      <w:r>
+        <w:br w:type="page"/>
+      </w:r>
+    </w:p>
+    <w:p>
+      <w:r>
+        <w:lastRenderedPageBreak/>
+        <w:t>Working Documentation</w:t>
+      </w:r>
+    </w:p>
+    <w:p>
+      <w:pPr>
+        <w:rPr>
+          <w:b/>
+          <w:sz w:val="28"/>
+          <w:szCs w:val="28"/>
+        </w:rPr>
+      </w:pPr>
+      <w:r>
+        <w:rPr>
+          <w:b/>
+          <w:sz w:val="28"/>
+          <w:szCs w:val="28"/>
+        </w:rPr>
+        <w:t>Intro - Risk Reinforcement Learning</w:t>
+      </w:r>
+    </w:p>
+    <w:p>
+      <w:r>
+        <w:t>This package is meant to bring the environment of the board game Risk into a research setting for AI, particularly reinforcement learning (RL). The package will provide tools for building RL agents, data collection about agents, and tools for debugging agents. This is strictly meant to be used in an academic, research setting and is not allowed to be ported for commercial use in any way.</w:t>
+      </w:r>
+    </w:p>
+    <w:p>
+      <w:pPr>
+        <w:rPr>
+          <w:b/>
+          <w:sz w:val="28"/>
+          <w:szCs w:val="28"/>
+        </w:rPr>
+      </w:pPr>
+      <w:r>
+        <w:rPr>
+          <w:b/>
+          <w:sz w:val="28"/>
+          <w:szCs w:val="28"/>
+        </w:rPr>
+        <w:t>The Game</w:t>
+      </w:r>
+    </w:p>
+    <w:p>
+      <w:r>
+        <w:t>The version of Risk this package plays follows (for the most part) the standard ruleset of “World Domination” Risk. And can be found in the instruction manual here:</w:t>
+      </w:r>
+    </w:p>
+    <w:p>
+      <w:pPr>
+        <w:rPr>
+          <w:rStyle w:val="Hyperlink"/>
+        </w:rPr>
+      </w:pPr>
+      <w:hyperlink r:id="rId6" w:history="1">
+        <w:r>
+          <w:rPr>
+            <w:rStyle w:val="Hyperlink"/>
+          </w:rPr>
+          <w:t>https://www.hasbro.com/common/instruct/risk.pdf</w:t>
+        </w:r>
+      </w:hyperlink>
+    </w:p>
+    <w:p>
+      <w:r>
+        <w:t xml:space="preserve">A quick overview of the rules and </w:t>
+      </w:r>
+      <w:r>
+        <w:t xml:space="preserve">options </w:t>
+      </w:r>
+      <w:r>
+        <w:t>will be described:</w:t>
+      </w:r>
+    </w:p>
+    <w:p>
+      <w:pPr>
+        <w:pStyle w:val="ListParagraph"/>
+        <w:numPr>
+          <w:ilvl w:val="0"/>
+          <w:numId w:val="2"/>
+        </w:numPr>
+      </w:pPr>
+      <w:r>
+        <w:t>Territories m</w:t>
+      </w:r>
+      <w:r>
+        <w:t>a</w:t>
+      </w:r>
+      <w:r>
+        <w:t xml:space="preserve">y be picked by players </w:t>
+      </w:r>
+      <w:r>
+        <w:t>or dealt randomly</w:t>
+      </w:r>
+    </w:p>
+    <w:p>
+      <w:pPr>
+        <w:pStyle w:val="ListParagraph"/>
+        <w:numPr>
+          <w:ilvl w:val="0"/>
+          <w:numId w:val="2"/>
+        </w:numPr>
+      </w:pPr>
+      <w:r>
+        <w:t>Turn order options are:</w:t>
+      </w:r>
+    </w:p>
+    <w:p>
+      <w:pPr>
+        <w:pStyle w:val="ListParagraph"/>
+        <w:numPr>
+          <w:ilvl w:val="1"/>
+          <w:numId w:val="2"/>
+        </w:numPr>
+      </w:pPr>
+      <w:r>
+        <w:t>Highest Roll goes first, then clockwise (sequentially by player number)</w:t>
+      </w:r>
+    </w:p>
+    <w:p>
+      <w:pPr>
+        <w:pStyle w:val="ListParagraph"/>
+        <w:numPr>
+          <w:ilvl w:val="1"/>
+          <w:numId w:val="2"/>
+        </w:numPr>
+      </w:pPr>
+      <w:r>
+        <w:t>Highest roll determines order</w:t>
+      </w:r>
+    </w:p>
+    <w:p>
+      <w:pPr>
+        <w:pStyle w:val="ListParagraph"/>
+        <w:numPr>
+          <w:ilvl w:val="1"/>
+          <w:numId w:val="2"/>
+        </w:numPr>
+      </w:pPr>
+      <w:r>
+        <w:t>Input the turn order of players</w:t>
+      </w:r>
+    </w:p>
+    <w:p>
+      <w:pPr>
+        <w:pStyle w:val="ListParagraph"/>
+        <w:numPr>
+          <w:ilvl w:val="1"/>
+          <w:numId w:val="4"/>
+        </w:numPr>
+      </w:pPr>
+      <w:r>
+        <w:t>Card set trade ins</w:t>
+      </w:r>
+      <w:r>
+        <w:t xml:space="preserve"> options</w:t>
+      </w:r>
+    </w:p>
+    <w:p>
+      <w:pPr>
+        <w:pStyle w:val="ListParagraph"/>
+        <w:numPr>
+          <w:ilvl w:val="2"/>
+          <w:numId w:val="4"/>
+        </w:numPr>
+      </w:pPr>
+      <w:r>
+        <w:t>Standard 4,6,8,</w:t>
+      </w:r>
+      <w:proofErr w:type="gramStart"/>
+      <w:r>
+        <w:t>10,15,…</w:t>
+      </w:r>
+      <w:proofErr w:type="gramEnd"/>
+      <w:r>
+        <w:t>,60</w:t>
+      </w:r>
+    </w:p>
+    <w:p>
+      <w:pPr>
+        <w:pStyle w:val="ListParagraph"/>
+        <w:numPr>
+          <w:ilvl w:val="2"/>
+          <w:numId w:val="4"/>
+        </w:numPr>
+      </w:pPr>
+      <w:r>
+        <w:t>By one 4,5,</w:t>
+      </w:r>
+      <w:proofErr w:type="gramStart"/>
+      <w:r>
+        <w:t>6,etc</w:t>
+      </w:r>
+      <w:proofErr w:type="gramEnd"/>
+    </w:p>
+    <w:p>
+      <w:pPr>
+        <w:pStyle w:val="ListParagraph"/>
+        <w:numPr>
+          <w:ilvl w:val="2"/>
+          <w:numId w:val="4"/>
+        </w:numPr>
+      </w:pPr>
+      <w:r>
+        <w:t>Custom by user input</w:t>
+      </w:r>
+    </w:p>
+    <w:p>
+      <w:pPr>
+        <w:pStyle w:val="ListParagraph"/>
+        <w:ind w:left="1440"/>
+      </w:pPr>
+      <w:r>
+        <w:t>NOTE: Card</w:t>
+      </w:r>
+      <w:r>
+        <w:t xml:space="preserve"> set</w:t>
+      </w:r>
+      <w:r>
+        <w:t xml:space="preserve"> trade in values are independent of the faces of the cards</w:t>
+      </w:r>
+    </w:p>
+    <w:p>
+      <w:pPr>
+        <w:pStyle w:val="ListParagraph"/>
+        <w:numPr>
+          <w:ilvl w:val="2"/>
+          <w:numId w:val="5"/>
+        </w:numPr>
+      </w:pPr>
+      <w:r>
+        <w:t>Cards from defeated players can be set to taken, or not</w:t>
+      </w:r>
+    </w:p>
+    <w:p>
+      <w:pPr>
+        <w:rPr>
+          <w:b/>
+          <w:sz w:val="32"/>
+          <w:szCs w:val="32"/>
+        </w:rPr>
+      </w:pPr>
+      <w:r>
+        <w:rPr>
+          <w:b/>
+          <w:sz w:val="32"/>
+          <w:szCs w:val="32"/>
+        </w:rPr>
+        <w:t>Playing the Game</w:t>
+      </w:r>
+    </w:p>
+    <w:p>
+      <w:r>
+        <w:t>There are 2 ways to play the game</w:t>
+      </w:r>
+    </w:p>
+    <w:p>
+      <w:pPr>
+        <w:pStyle w:val="ListParagraph"/>
+        <w:numPr>
+          <w:ilvl w:val="0"/>
+          <w:numId w:val="1"/>
+        </w:numPr>
+      </w:pPr>
+      <w:proofErr w:type="spellStart"/>
+      <w:r>
+        <w:t>Pygame</w:t>
+      </w:r>
+      <w:proofErr w:type="spellEnd"/>
+      <w:r>
+        <w:t xml:space="preserve"> GUI</w:t>
+      </w:r>
+    </w:p>
+    <w:p>
+      <w:pPr>
+        <w:pStyle w:val="ListParagraph"/>
+        <w:numPr>
+          <w:ilvl w:val="0"/>
+          <w:numId w:val="1"/>
+        </w:numPr>
+      </w:pPr>
+      <w:r>
+        <w:t>Console (</w:t>
+      </w:r>
+      <w:proofErr w:type="spellStart"/>
+      <w:r>
+        <w:t>GUIless</w:t>
+      </w:r>
+      <w:proofErr w:type="spellEnd"/>
+      <w:r>
+        <w:t xml:space="preserve"> build for training)</w:t>
+      </w:r>
+    </w:p>
+    <w:p>
+      <w:r>
+        <w:t>As such you can start a game of the Risk RL from either</w:t>
+      </w:r>
+      <w:r>
+        <w:t>. Use play.py to run the GUI, and play_headless.py for no GUI.</w:t>
+      </w:r>
+      <w:r>
+        <w:t xml:space="preserve"> Either can be run with human players or pure computer players. </w:t>
+      </w:r>
+    </w:p>
+    <w:p/>
+    <w:p>
+      <w:pPr>
+        <w:rPr>
+          <w:b/>
+          <w:sz w:val="28"/>
+          <w:szCs w:val="28"/>
+        </w:rPr>
+      </w:pPr>
+      <w:r>
+        <w:rPr>
+          <w:b/>
+          <w:sz w:val="28"/>
+          <w:szCs w:val="28"/>
+        </w:rPr>
+        <w:t>Agents</w:t>
+      </w:r>
+    </w:p>
+    <w:p>
+      <w:r>
+        <w:t xml:space="preserve">Agents are designed using the </w:t>
+      </w:r>
+      <w:proofErr w:type="spellStart"/>
+      <w:r>
+        <w:t>BaseAgent</w:t>
+      </w:r>
+      <w:proofErr w:type="spellEnd"/>
+      <w:r>
+        <w:t xml:space="preserve"> class in agent.py. </w:t>
+      </w:r>
+      <w:proofErr w:type="spellStart"/>
+      <w:r>
+        <w:t>BaseAgent</w:t>
+      </w:r>
+      <w:proofErr w:type="spellEnd"/>
+      <w:r>
+        <w:t xml:space="preserve"> contains most generic functions that are useful for all agents, such as observing the game and determining valid card sets.</w:t>
+      </w:r>
+      <w:r>
+        <w:t xml:space="preserve"> </w:t>
+      </w:r>
+      <w:r>
+        <w:t xml:space="preserve">Agents with advanced functionality should be subclasses of the </w:t>
+      </w:r>
+      <w:proofErr w:type="spellStart"/>
+      <w:r>
+        <w:t>BaseAgent</w:t>
+      </w:r>
+      <w:proofErr w:type="spellEnd"/>
+      <w:r>
+        <w:t>. Included are subclasses Human and RL. A Human object can be used to take the spot of a player and make the game prompt the console for input for the decisions made by the player. RL is the built in RL agent that can play by itself.</w:t>
+      </w:r>
+      <w:bookmarkStart w:id="0" w:name="_GoBack"/>
+      <w:bookmarkEnd w:id="0"/>
     </w:p>
     <w:sectPr>
       <w:pgSz w:w="12240" w:h="15840"/>
@@ -166,6 +497,591 @@
     </w:sectPr>
   </w:body>
 </w:document>
+</file>
+
+<file path=word/numbering.xml><?xml version="1.0" encoding="utf-8"?>
+<w:numbering xmlns:wpc="http://schemas.microsoft.com/office/word/2010/wordprocessingCanvas" xmlns:cx="http://schemas.microsoft.com/office/drawing/2014/chartex" xmlns:cx1="http://schemas.microsoft.com/office/drawing/2015/9/8/chartex" xmlns:cx2="http://schemas.microsoft.com/office/drawing/2015/10/21/chartex" xmlns:cx3="http://schemas.microsoft.com/office/drawing/2016/5/9/chartex" xmlns:cx4="http://schemas.microsoft.com/office/drawing/2016/5/10/chartex" xmlns:cx5="http://schemas.microsoft.com/office/drawing/2016/5/11/chartex" xmlns:cx6="http://schemas.microsoft.com/office/drawing/2016/5/12/chartex" xmlns:cx7="http://schemas.microsoft.com/office/drawing/2016/5/13/chartex" xmlns:cx8="http://schemas.microsoft.com/office/drawing/2016/5/14/chartex" xmlns:mc="http://schemas.openxmlformats.org/markup-compatibility/2006" xmlns:aink="http://schemas.microsoft.com/office/drawing/2016/ink" xmlns:am3d="http://schemas.microsoft.com/office/drawing/2017/model3d" xmlns:o="urn:schemas-microsoft-com:office:office" xmlns:r="http://schemas.openxmlformats.org/officeDocument/2006/relationships" xmlns:m="http://schemas.openxmlformats.org/officeDocument/2006/math" xmlns:v="urn:schemas-microsoft-com:vml" xmlns:wp14="http://schemas.microsoft.com/office/word/2010/wordprocessingDrawing" xmlns:wp="http://schemas.openxmlformats.org/drawingml/2006/wordprocessingDrawing" xmlns:w10="urn:schemas-microsoft-com:office:word" xmlns:w="http://schemas.openxmlformats.org/wordprocessingml/2006/main" xmlns:w14="http://schemas.microsoft.com/office/word/2010/wordml" xmlns:w15="http://schemas.microsoft.com/office/word/2012/wordml" xmlns:w16cid="http://schemas.microsoft.com/office/word/2016/wordml/cid" xmlns:w16se="http://schemas.microsoft.com/office/word/2015/wordml/symex" xmlns:wpg="http://schemas.microsoft.com/office/word/2010/wordprocessingGroup" xmlns:wpi="http://schemas.microsoft.com/office/word/2010/wordprocessingInk" xmlns:wne="http://schemas.microsoft.com/office/word/2006/wordml" xmlns:wps="http://schemas.microsoft.com/office/word/2010/wordprocessingShape" mc:Ignorable="w14 w15 w16se w16cid wp14">
+  <w:abstractNum w:abstractNumId="0" w15:restartNumberingAfterBreak="0">
+    <w:nsid w:val="009755FE"/>
+    <w:multiLevelType w:val="hybridMultilevel"/>
+    <w:tmpl w:val="EFCC27FE"/>
+    <w:lvl w:ilvl="0" w:tplc="04090001">
+      <w:start w:val="1"/>
+      <w:numFmt w:val="bullet"/>
+      <w:lvlText w:val=""/>
+      <w:lvlJc w:val="left"/>
+      <w:pPr>
+        <w:ind w:left="720" w:hanging="360"/>
+      </w:pPr>
+      <w:rPr>
+        <w:rFonts w:ascii="Symbol" w:hAnsi="Symbol" w:hint="default"/>
+      </w:rPr>
+    </w:lvl>
+    <w:lvl w:ilvl="1" w:tplc="04090003">
+      <w:start w:val="1"/>
+      <w:numFmt w:val="bullet"/>
+      <w:lvlText w:val="o"/>
+      <w:lvlJc w:val="left"/>
+      <w:pPr>
+        <w:ind w:left="1440" w:hanging="360"/>
+      </w:pPr>
+      <w:rPr>
+        <w:rFonts w:ascii="Courier New" w:hAnsi="Courier New" w:cs="Courier New" w:hint="default"/>
+      </w:rPr>
+    </w:lvl>
+    <w:lvl w:ilvl="2" w:tplc="04090005" w:tentative="1">
+      <w:start w:val="1"/>
+      <w:numFmt w:val="bullet"/>
+      <w:lvlText w:val=""/>
+      <w:lvlJc w:val="left"/>
+      <w:pPr>
+        <w:ind w:left="2160" w:hanging="360"/>
+      </w:pPr>
+      <w:rPr>
+        <w:rFonts w:ascii="Wingdings" w:hAnsi="Wingdings" w:hint="default"/>
+      </w:rPr>
+    </w:lvl>
+    <w:lvl w:ilvl="3" w:tplc="04090001" w:tentative="1">
+      <w:start w:val="1"/>
+      <w:numFmt w:val="bullet"/>
+      <w:lvlText w:val=""/>
+      <w:lvlJc w:val="left"/>
+      <w:pPr>
+        <w:ind w:left="2880" w:hanging="360"/>
+      </w:pPr>
+      <w:rPr>
+        <w:rFonts w:ascii="Symbol" w:hAnsi="Symbol" w:hint="default"/>
+      </w:rPr>
+    </w:lvl>
+    <w:lvl w:ilvl="4" w:tplc="04090003" w:tentative="1">
+      <w:start w:val="1"/>
+      <w:numFmt w:val="bullet"/>
+      <w:lvlText w:val="o"/>
+      <w:lvlJc w:val="left"/>
+      <w:pPr>
+        <w:ind w:left="3600" w:hanging="360"/>
+      </w:pPr>
+      <w:rPr>
+        <w:rFonts w:ascii="Courier New" w:hAnsi="Courier New" w:cs="Courier New" w:hint="default"/>
+      </w:rPr>
+    </w:lvl>
+    <w:lvl w:ilvl="5" w:tplc="04090005" w:tentative="1">
+      <w:start w:val="1"/>
+      <w:numFmt w:val="bullet"/>
+      <w:lvlText w:val=""/>
+      <w:lvlJc w:val="left"/>
+      <w:pPr>
+        <w:ind w:left="4320" w:hanging="360"/>
+      </w:pPr>
+      <w:rPr>
+        <w:rFonts w:ascii="Wingdings" w:hAnsi="Wingdings" w:hint="default"/>
+      </w:rPr>
+    </w:lvl>
+    <w:lvl w:ilvl="6" w:tplc="04090001" w:tentative="1">
+      <w:start w:val="1"/>
+      <w:numFmt w:val="bullet"/>
+      <w:lvlText w:val=""/>
+      <w:lvlJc w:val="left"/>
+      <w:pPr>
+        <w:ind w:left="5040" w:hanging="360"/>
+      </w:pPr>
+      <w:rPr>
+        <w:rFonts w:ascii="Symbol" w:hAnsi="Symbol" w:hint="default"/>
+      </w:rPr>
+    </w:lvl>
+    <w:lvl w:ilvl="7" w:tplc="04090003" w:tentative="1">
+      <w:start w:val="1"/>
+      <w:numFmt w:val="bullet"/>
+      <w:lvlText w:val="o"/>
+      <w:lvlJc w:val="left"/>
+      <w:pPr>
+        <w:ind w:left="5760" w:hanging="360"/>
+      </w:pPr>
+      <w:rPr>
+        <w:rFonts w:ascii="Courier New" w:hAnsi="Courier New" w:cs="Courier New" w:hint="default"/>
+      </w:rPr>
+    </w:lvl>
+    <w:lvl w:ilvl="8" w:tplc="04090005" w:tentative="1">
+      <w:start w:val="1"/>
+      <w:numFmt w:val="bullet"/>
+      <w:lvlText w:val=""/>
+      <w:lvlJc w:val="left"/>
+      <w:pPr>
+        <w:ind w:left="6480" w:hanging="360"/>
+      </w:pPr>
+      <w:rPr>
+        <w:rFonts w:ascii="Wingdings" w:hAnsi="Wingdings" w:hint="default"/>
+      </w:rPr>
+    </w:lvl>
+  </w:abstractNum>
+  <w:abstractNum w:abstractNumId="1" w15:restartNumberingAfterBreak="0">
+    <w:nsid w:val="366D39DD"/>
+    <w:multiLevelType w:val="hybridMultilevel"/>
+    <w:tmpl w:val="38A6B9C8"/>
+    <w:lvl w:ilvl="0" w:tplc="04090001">
+      <w:start w:val="1"/>
+      <w:numFmt w:val="bullet"/>
+      <w:lvlText w:val=""/>
+      <w:lvlJc w:val="left"/>
+      <w:pPr>
+        <w:ind w:left="720" w:hanging="360"/>
+      </w:pPr>
+      <w:rPr>
+        <w:rFonts w:ascii="Symbol" w:hAnsi="Symbol" w:hint="default"/>
+      </w:rPr>
+    </w:lvl>
+    <w:lvl w:ilvl="1" w:tplc="04090003" w:tentative="1">
+      <w:start w:val="1"/>
+      <w:numFmt w:val="bullet"/>
+      <w:lvlText w:val="o"/>
+      <w:lvlJc w:val="left"/>
+      <w:pPr>
+        <w:ind w:left="1440" w:hanging="360"/>
+      </w:pPr>
+      <w:rPr>
+        <w:rFonts w:ascii="Courier New" w:hAnsi="Courier New" w:cs="Courier New" w:hint="default"/>
+      </w:rPr>
+    </w:lvl>
+    <w:lvl w:ilvl="2" w:tplc="04090005" w:tentative="1">
+      <w:start w:val="1"/>
+      <w:numFmt w:val="bullet"/>
+      <w:lvlText w:val=""/>
+      <w:lvlJc w:val="left"/>
+      <w:pPr>
+        <w:ind w:left="2160" w:hanging="360"/>
+      </w:pPr>
+      <w:rPr>
+        <w:rFonts w:ascii="Wingdings" w:hAnsi="Wingdings" w:hint="default"/>
+      </w:rPr>
+    </w:lvl>
+    <w:lvl w:ilvl="3" w:tplc="04090001" w:tentative="1">
+      <w:start w:val="1"/>
+      <w:numFmt w:val="bullet"/>
+      <w:lvlText w:val=""/>
+      <w:lvlJc w:val="left"/>
+      <w:pPr>
+        <w:ind w:left="2880" w:hanging="360"/>
+      </w:pPr>
+      <w:rPr>
+        <w:rFonts w:ascii="Symbol" w:hAnsi="Symbol" w:hint="default"/>
+      </w:rPr>
+    </w:lvl>
+    <w:lvl w:ilvl="4" w:tplc="04090003" w:tentative="1">
+      <w:start w:val="1"/>
+      <w:numFmt w:val="bullet"/>
+      <w:lvlText w:val="o"/>
+      <w:lvlJc w:val="left"/>
+      <w:pPr>
+        <w:ind w:left="3600" w:hanging="360"/>
+      </w:pPr>
+      <w:rPr>
+        <w:rFonts w:ascii="Courier New" w:hAnsi="Courier New" w:cs="Courier New" w:hint="default"/>
+      </w:rPr>
+    </w:lvl>
+    <w:lvl w:ilvl="5" w:tplc="04090005" w:tentative="1">
+      <w:start w:val="1"/>
+      <w:numFmt w:val="bullet"/>
+      <w:lvlText w:val=""/>
+      <w:lvlJc w:val="left"/>
+      <w:pPr>
+        <w:ind w:left="4320" w:hanging="360"/>
+      </w:pPr>
+      <w:rPr>
+        <w:rFonts w:ascii="Wingdings" w:hAnsi="Wingdings" w:hint="default"/>
+      </w:rPr>
+    </w:lvl>
+    <w:lvl w:ilvl="6" w:tplc="04090001" w:tentative="1">
+      <w:start w:val="1"/>
+      <w:numFmt w:val="bullet"/>
+      <w:lvlText w:val=""/>
+      <w:lvlJc w:val="left"/>
+      <w:pPr>
+        <w:ind w:left="5040" w:hanging="360"/>
+      </w:pPr>
+      <w:rPr>
+        <w:rFonts w:ascii="Symbol" w:hAnsi="Symbol" w:hint="default"/>
+      </w:rPr>
+    </w:lvl>
+    <w:lvl w:ilvl="7" w:tplc="04090003" w:tentative="1">
+      <w:start w:val="1"/>
+      <w:numFmt w:val="bullet"/>
+      <w:lvlText w:val="o"/>
+      <w:lvlJc w:val="left"/>
+      <w:pPr>
+        <w:ind w:left="5760" w:hanging="360"/>
+      </w:pPr>
+      <w:rPr>
+        <w:rFonts w:ascii="Courier New" w:hAnsi="Courier New" w:cs="Courier New" w:hint="default"/>
+      </w:rPr>
+    </w:lvl>
+    <w:lvl w:ilvl="8" w:tplc="04090005" w:tentative="1">
+      <w:start w:val="1"/>
+      <w:numFmt w:val="bullet"/>
+      <w:lvlText w:val=""/>
+      <w:lvlJc w:val="left"/>
+      <w:pPr>
+        <w:ind w:left="6480" w:hanging="360"/>
+      </w:pPr>
+      <w:rPr>
+        <w:rFonts w:ascii="Wingdings" w:hAnsi="Wingdings" w:hint="default"/>
+      </w:rPr>
+    </w:lvl>
+  </w:abstractNum>
+  <w:abstractNum w:abstractNumId="2" w15:restartNumberingAfterBreak="0">
+    <w:nsid w:val="45B15059"/>
+    <w:multiLevelType w:val="hybridMultilevel"/>
+    <w:tmpl w:val="7F8A71B6"/>
+    <w:lvl w:ilvl="0" w:tplc="04090001">
+      <w:start w:val="1"/>
+      <w:numFmt w:val="bullet"/>
+      <w:lvlText w:val=""/>
+      <w:lvlJc w:val="left"/>
+      <w:pPr>
+        <w:ind w:left="720" w:hanging="360"/>
+      </w:pPr>
+      <w:rPr>
+        <w:rFonts w:ascii="Symbol" w:hAnsi="Symbol" w:hint="default"/>
+      </w:rPr>
+    </w:lvl>
+    <w:lvl w:ilvl="1" w:tplc="04090001">
+      <w:start w:val="1"/>
+      <w:numFmt w:val="bullet"/>
+      <w:lvlText w:val=""/>
+      <w:lvlJc w:val="left"/>
+      <w:pPr>
+        <w:ind w:left="1440" w:hanging="360"/>
+      </w:pPr>
+      <w:rPr>
+        <w:rFonts w:ascii="Symbol" w:hAnsi="Symbol" w:hint="default"/>
+      </w:rPr>
+    </w:lvl>
+    <w:lvl w:ilvl="2" w:tplc="04090005" w:tentative="1">
+      <w:start w:val="1"/>
+      <w:numFmt w:val="bullet"/>
+      <w:lvlText w:val=""/>
+      <w:lvlJc w:val="left"/>
+      <w:pPr>
+        <w:ind w:left="2160" w:hanging="360"/>
+      </w:pPr>
+      <w:rPr>
+        <w:rFonts w:ascii="Wingdings" w:hAnsi="Wingdings" w:hint="default"/>
+      </w:rPr>
+    </w:lvl>
+    <w:lvl w:ilvl="3" w:tplc="04090001" w:tentative="1">
+      <w:start w:val="1"/>
+      <w:numFmt w:val="bullet"/>
+      <w:lvlText w:val=""/>
+      <w:lvlJc w:val="left"/>
+      <w:pPr>
+        <w:ind w:left="2880" w:hanging="360"/>
+      </w:pPr>
+      <w:rPr>
+        <w:rFonts w:ascii="Symbol" w:hAnsi="Symbol" w:hint="default"/>
+      </w:rPr>
+    </w:lvl>
+    <w:lvl w:ilvl="4" w:tplc="04090003" w:tentative="1">
+      <w:start w:val="1"/>
+      <w:numFmt w:val="bullet"/>
+      <w:lvlText w:val="o"/>
+      <w:lvlJc w:val="left"/>
+      <w:pPr>
+        <w:ind w:left="3600" w:hanging="360"/>
+      </w:pPr>
+      <w:rPr>
+        <w:rFonts w:ascii="Courier New" w:hAnsi="Courier New" w:cs="Courier New" w:hint="default"/>
+      </w:rPr>
+    </w:lvl>
+    <w:lvl w:ilvl="5" w:tplc="04090005" w:tentative="1">
+      <w:start w:val="1"/>
+      <w:numFmt w:val="bullet"/>
+      <w:lvlText w:val=""/>
+      <w:lvlJc w:val="left"/>
+      <w:pPr>
+        <w:ind w:left="4320" w:hanging="360"/>
+      </w:pPr>
+      <w:rPr>
+        <w:rFonts w:ascii="Wingdings" w:hAnsi="Wingdings" w:hint="default"/>
+      </w:rPr>
+    </w:lvl>
+    <w:lvl w:ilvl="6" w:tplc="04090001" w:tentative="1">
+      <w:start w:val="1"/>
+      <w:numFmt w:val="bullet"/>
+      <w:lvlText w:val=""/>
+      <w:lvlJc w:val="left"/>
+      <w:pPr>
+        <w:ind w:left="5040" w:hanging="360"/>
+      </w:pPr>
+      <w:rPr>
+        <w:rFonts w:ascii="Symbol" w:hAnsi="Symbol" w:hint="default"/>
+      </w:rPr>
+    </w:lvl>
+    <w:lvl w:ilvl="7" w:tplc="04090003" w:tentative="1">
+      <w:start w:val="1"/>
+      <w:numFmt w:val="bullet"/>
+      <w:lvlText w:val="o"/>
+      <w:lvlJc w:val="left"/>
+      <w:pPr>
+        <w:ind w:left="5760" w:hanging="360"/>
+      </w:pPr>
+      <w:rPr>
+        <w:rFonts w:ascii="Courier New" w:hAnsi="Courier New" w:cs="Courier New" w:hint="default"/>
+      </w:rPr>
+    </w:lvl>
+    <w:lvl w:ilvl="8" w:tplc="04090005" w:tentative="1">
+      <w:start w:val="1"/>
+      <w:numFmt w:val="bullet"/>
+      <w:lvlText w:val=""/>
+      <w:lvlJc w:val="left"/>
+      <w:pPr>
+        <w:ind w:left="6480" w:hanging="360"/>
+      </w:pPr>
+      <w:rPr>
+        <w:rFonts w:ascii="Wingdings" w:hAnsi="Wingdings" w:hint="default"/>
+      </w:rPr>
+    </w:lvl>
+  </w:abstractNum>
+  <w:abstractNum w:abstractNumId="3" w15:restartNumberingAfterBreak="0">
+    <w:nsid w:val="53093DD1"/>
+    <w:multiLevelType w:val="hybridMultilevel"/>
+    <w:tmpl w:val="38F6831C"/>
+    <w:lvl w:ilvl="0" w:tplc="04090001">
+      <w:start w:val="1"/>
+      <w:numFmt w:val="bullet"/>
+      <w:lvlText w:val=""/>
+      <w:lvlJc w:val="left"/>
+      <w:pPr>
+        <w:ind w:left="720" w:hanging="360"/>
+      </w:pPr>
+      <w:rPr>
+        <w:rFonts w:ascii="Symbol" w:hAnsi="Symbol" w:hint="default"/>
+      </w:rPr>
+    </w:lvl>
+    <w:lvl w:ilvl="1" w:tplc="04090001">
+      <w:start w:val="1"/>
+      <w:numFmt w:val="bullet"/>
+      <w:lvlText w:val=""/>
+      <w:lvlJc w:val="left"/>
+      <w:pPr>
+        <w:ind w:left="720" w:hanging="360"/>
+      </w:pPr>
+      <w:rPr>
+        <w:rFonts w:ascii="Symbol" w:hAnsi="Symbol" w:hint="default"/>
+      </w:rPr>
+    </w:lvl>
+    <w:lvl w:ilvl="2" w:tplc="04090003">
+      <w:start w:val="1"/>
+      <w:numFmt w:val="bullet"/>
+      <w:lvlText w:val="o"/>
+      <w:lvlJc w:val="left"/>
+      <w:pPr>
+        <w:ind w:left="1440" w:hanging="360"/>
+      </w:pPr>
+      <w:rPr>
+        <w:rFonts w:ascii="Courier New" w:hAnsi="Courier New" w:cs="Courier New" w:hint="default"/>
+      </w:rPr>
+    </w:lvl>
+    <w:lvl w:ilvl="3" w:tplc="04090001" w:tentative="1">
+      <w:start w:val="1"/>
+      <w:numFmt w:val="bullet"/>
+      <w:lvlText w:val=""/>
+      <w:lvlJc w:val="left"/>
+      <w:pPr>
+        <w:ind w:left="2880" w:hanging="360"/>
+      </w:pPr>
+      <w:rPr>
+        <w:rFonts w:ascii="Symbol" w:hAnsi="Symbol" w:hint="default"/>
+      </w:rPr>
+    </w:lvl>
+    <w:lvl w:ilvl="4" w:tplc="04090003" w:tentative="1">
+      <w:start w:val="1"/>
+      <w:numFmt w:val="bullet"/>
+      <w:lvlText w:val="o"/>
+      <w:lvlJc w:val="left"/>
+      <w:pPr>
+        <w:ind w:left="3600" w:hanging="360"/>
+      </w:pPr>
+      <w:rPr>
+        <w:rFonts w:ascii="Courier New" w:hAnsi="Courier New" w:cs="Courier New" w:hint="default"/>
+      </w:rPr>
+    </w:lvl>
+    <w:lvl w:ilvl="5" w:tplc="04090005" w:tentative="1">
+      <w:start w:val="1"/>
+      <w:numFmt w:val="bullet"/>
+      <w:lvlText w:val=""/>
+      <w:lvlJc w:val="left"/>
+      <w:pPr>
+        <w:ind w:left="4320" w:hanging="360"/>
+      </w:pPr>
+      <w:rPr>
+        <w:rFonts w:ascii="Wingdings" w:hAnsi="Wingdings" w:hint="default"/>
+      </w:rPr>
+    </w:lvl>
+    <w:lvl w:ilvl="6" w:tplc="04090001" w:tentative="1">
+      <w:start w:val="1"/>
+      <w:numFmt w:val="bullet"/>
+      <w:lvlText w:val=""/>
+      <w:lvlJc w:val="left"/>
+      <w:pPr>
+        <w:ind w:left="5040" w:hanging="360"/>
+      </w:pPr>
+      <w:rPr>
+        <w:rFonts w:ascii="Symbol" w:hAnsi="Symbol" w:hint="default"/>
+      </w:rPr>
+    </w:lvl>
+    <w:lvl w:ilvl="7" w:tplc="04090003" w:tentative="1">
+      <w:start w:val="1"/>
+      <w:numFmt w:val="bullet"/>
+      <w:lvlText w:val="o"/>
+      <w:lvlJc w:val="left"/>
+      <w:pPr>
+        <w:ind w:left="5760" w:hanging="360"/>
+      </w:pPr>
+      <w:rPr>
+        <w:rFonts w:ascii="Courier New" w:hAnsi="Courier New" w:cs="Courier New" w:hint="default"/>
+      </w:rPr>
+    </w:lvl>
+    <w:lvl w:ilvl="8" w:tplc="04090005" w:tentative="1">
+      <w:start w:val="1"/>
+      <w:numFmt w:val="bullet"/>
+      <w:lvlText w:val=""/>
+      <w:lvlJc w:val="left"/>
+      <w:pPr>
+        <w:ind w:left="6480" w:hanging="360"/>
+      </w:pPr>
+      <w:rPr>
+        <w:rFonts w:ascii="Wingdings" w:hAnsi="Wingdings" w:hint="default"/>
+      </w:rPr>
+    </w:lvl>
+  </w:abstractNum>
+  <w:abstractNum w:abstractNumId="4" w15:restartNumberingAfterBreak="0">
+    <w:nsid w:val="61A95F63"/>
+    <w:multiLevelType w:val="hybridMultilevel"/>
+    <w:tmpl w:val="F776F1DE"/>
+    <w:lvl w:ilvl="0" w:tplc="04090001">
+      <w:start w:val="1"/>
+      <w:numFmt w:val="bullet"/>
+      <w:lvlText w:val=""/>
+      <w:lvlJc w:val="left"/>
+      <w:pPr>
+        <w:ind w:left="720" w:hanging="360"/>
+      </w:pPr>
+      <w:rPr>
+        <w:rFonts w:ascii="Symbol" w:hAnsi="Symbol" w:hint="default"/>
+      </w:rPr>
+    </w:lvl>
+    <w:lvl w:ilvl="1" w:tplc="04090001">
+      <w:start w:val="1"/>
+      <w:numFmt w:val="bullet"/>
+      <w:lvlText w:val=""/>
+      <w:lvlJc w:val="left"/>
+      <w:pPr>
+        <w:ind w:left="720" w:hanging="360"/>
+      </w:pPr>
+      <w:rPr>
+        <w:rFonts w:ascii="Symbol" w:hAnsi="Symbol" w:hint="default"/>
+      </w:rPr>
+    </w:lvl>
+    <w:lvl w:ilvl="2" w:tplc="04090001">
+      <w:start w:val="1"/>
+      <w:numFmt w:val="bullet"/>
+      <w:lvlText w:val=""/>
+      <w:lvlJc w:val="left"/>
+      <w:pPr>
+        <w:ind w:left="720" w:hanging="360"/>
+      </w:pPr>
+      <w:rPr>
+        <w:rFonts w:ascii="Symbol" w:hAnsi="Symbol" w:hint="default"/>
+      </w:rPr>
+    </w:lvl>
+    <w:lvl w:ilvl="3" w:tplc="04090001" w:tentative="1">
+      <w:start w:val="1"/>
+      <w:numFmt w:val="bullet"/>
+      <w:lvlText w:val=""/>
+      <w:lvlJc w:val="left"/>
+      <w:pPr>
+        <w:ind w:left="2880" w:hanging="360"/>
+      </w:pPr>
+      <w:rPr>
+        <w:rFonts w:ascii="Symbol" w:hAnsi="Symbol" w:hint="default"/>
+      </w:rPr>
+    </w:lvl>
+    <w:lvl w:ilvl="4" w:tplc="04090003" w:tentative="1">
+      <w:start w:val="1"/>
+      <w:numFmt w:val="bullet"/>
+      <w:lvlText w:val="o"/>
+      <w:lvlJc w:val="left"/>
+      <w:pPr>
+        <w:ind w:left="3600" w:hanging="360"/>
+      </w:pPr>
+      <w:rPr>
+        <w:rFonts w:ascii="Courier New" w:hAnsi="Courier New" w:cs="Courier New" w:hint="default"/>
+      </w:rPr>
+    </w:lvl>
+    <w:lvl w:ilvl="5" w:tplc="04090005" w:tentative="1">
+      <w:start w:val="1"/>
+      <w:numFmt w:val="bullet"/>
+      <w:lvlText w:val=""/>
+      <w:lvlJc w:val="left"/>
+      <w:pPr>
+        <w:ind w:left="4320" w:hanging="360"/>
+      </w:pPr>
+      <w:rPr>
+        <w:rFonts w:ascii="Wingdings" w:hAnsi="Wingdings" w:hint="default"/>
+      </w:rPr>
+    </w:lvl>
+    <w:lvl w:ilvl="6" w:tplc="04090001" w:tentative="1">
+      <w:start w:val="1"/>
+      <w:numFmt w:val="bullet"/>
+      <w:lvlText w:val=""/>
+      <w:lvlJc w:val="left"/>
+      <w:pPr>
+        <w:ind w:left="5040" w:hanging="360"/>
+      </w:pPr>
+      <w:rPr>
+        <w:rFonts w:ascii="Symbol" w:hAnsi="Symbol" w:hint="default"/>
+      </w:rPr>
+    </w:lvl>
+    <w:lvl w:ilvl="7" w:tplc="04090003" w:tentative="1">
+      <w:start w:val="1"/>
+      <w:numFmt w:val="bullet"/>
+      <w:lvlText w:val="o"/>
+      <w:lvlJc w:val="left"/>
+      <w:pPr>
+        <w:ind w:left="5760" w:hanging="360"/>
+      </w:pPr>
+      <w:rPr>
+        <w:rFonts w:ascii="Courier New" w:hAnsi="Courier New" w:cs="Courier New" w:hint="default"/>
+      </w:rPr>
+    </w:lvl>
+    <w:lvl w:ilvl="8" w:tplc="04090005" w:tentative="1">
+      <w:start w:val="1"/>
+      <w:numFmt w:val="bullet"/>
+      <w:lvlText w:val=""/>
+      <w:lvlJc w:val="left"/>
+      <w:pPr>
+        <w:ind w:left="6480" w:hanging="360"/>
+      </w:pPr>
+      <w:rPr>
+        <w:rFonts w:ascii="Wingdings" w:hAnsi="Wingdings" w:hint="default"/>
+      </w:rPr>
+    </w:lvl>
+  </w:abstractNum>
+  <w:num w:numId="1">
+    <w:abstractNumId w:val="1"/>
+  </w:num>
+  <w:num w:numId="2">
+    <w:abstractNumId w:val="0"/>
+  </w:num>
+  <w:num w:numId="3">
+    <w:abstractNumId w:val="2"/>
+  </w:num>
+  <w:num w:numId="4">
+    <w:abstractNumId w:val="3"/>
+  </w:num>
+  <w:num w:numId="5">
+    <w:abstractNumId w:val="4"/>
+  </w:num>
+</w:numbering>
 </file>
 
 <file path=word/styles.xml><?xml version="1.0" encoding="utf-8"?>
@@ -604,6 +1520,17 @@
       <w:u w:val="single"/>
     </w:rPr>
   </w:style>
+  <w:style w:type="paragraph" w:styleId="ListParagraph">
+    <w:name w:val="List Paragraph"/>
+    <w:basedOn w:val="Normal"/>
+    <w:uiPriority w:val="34"/>
+    <w:qFormat/>
+    <w:rsid w:val="000C5F44"/>
+    <w:pPr>
+      <w:ind w:left="720"/>
+      <w:contextualSpacing/>
+    </w:pPr>
+  </w:style>
 </w:styles>
 </file>
 

</xml_diff>